<commit_message>
chỉnh sửa lại sequence diagram
</commit_message>
<xml_diff>
--- a/19130172_Nguyen Cong Phuc/19130172-Nguyễn Công Phúc- Đặc tả chức năng tìm kiếm.docx
+++ b/19130172_Nguyen Cong Phuc/19130172-Nguyễn Công Phúc- Đặc tả chức năng tìm kiếm.docx
@@ -77,84 +77,156 @@
         </w:rPr>
         <w:t>Các luồng công việc chính:</w:t>
       </w:r>
+    </w:p>
+    <w:p>
+      <w:pPr>
+        <w:rPr>
+          <w:rFonts w:ascii="Times New Roman" w:hAnsi="Times New Roman" w:cs="Times New Roman"/>
+          <w:sz w:val="32"/>
+          <w:szCs w:val="32"/>
+        </w:rPr>
+      </w:pPr>
+      <w:r>
+        <w:rPr>
+          <w:rFonts w:ascii="Times New Roman" w:hAnsi="Times New Roman" w:cs="Times New Roman"/>
+          <w:sz w:val="32"/>
+          <w:szCs w:val="32"/>
+        </w:rPr>
+        <w:t xml:space="preserve">1. </w:t>
+      </w:r>
+      <w:r>
+        <w:rPr>
+          <w:rFonts w:ascii="Times New Roman" w:hAnsi="Times New Roman" w:cs="Times New Roman"/>
+          <w:sz w:val="32"/>
+          <w:szCs w:val="32"/>
+        </w:rPr>
+        <w:t>Từ giao diện chính, người dụng chọn chức năng Menu trên thanh công cụ</w:t>
+      </w:r>
+      <w:r>
+        <w:rPr>
+          <w:rFonts w:ascii="Times New Roman" w:hAnsi="Times New Roman" w:cs="Times New Roman"/>
+          <w:sz w:val="32"/>
+          <w:szCs w:val="32"/>
+        </w:rPr>
+        <w:t>.</w:t>
+      </w:r>
+    </w:p>
+    <w:p>
+      <w:pPr>
+        <w:rPr>
+          <w:rFonts w:ascii="Times New Roman" w:hAnsi="Times New Roman" w:cs="Times New Roman"/>
+          <w:sz w:val="32"/>
+          <w:szCs w:val="32"/>
+        </w:rPr>
+      </w:pPr>
+      <w:r>
+        <w:rPr>
+          <w:rFonts w:ascii="Times New Roman" w:hAnsi="Times New Roman" w:cs="Times New Roman"/>
+          <w:sz w:val="32"/>
+          <w:szCs w:val="32"/>
+        </w:rPr>
+        <w:t>2. Hệ thống hiển thị giao diệ</w:t>
+      </w:r>
+      <w:r>
+        <w:rPr>
+          <w:rFonts w:ascii="Times New Roman" w:hAnsi="Times New Roman" w:cs="Times New Roman"/>
+          <w:sz w:val="32"/>
+          <w:szCs w:val="32"/>
+        </w:rPr>
+        <w:t>n</w:t>
+      </w:r>
+      <w:r>
+        <w:rPr>
+          <w:rFonts w:ascii="Times New Roman" w:hAnsi="Times New Roman" w:cs="Times New Roman"/>
+          <w:sz w:val="32"/>
+          <w:szCs w:val="32"/>
+        </w:rPr>
+        <w:t xml:space="preserve"> tìm kiế</w:t>
+      </w:r>
+      <w:r>
+        <w:rPr>
+          <w:rFonts w:ascii="Times New Roman" w:hAnsi="Times New Roman" w:cs="Times New Roman"/>
+          <w:sz w:val="32"/>
+          <w:szCs w:val="32"/>
+        </w:rPr>
+        <w:t>m và form danh sách món ăn đang</w:t>
+      </w:r>
+      <w:r>
+        <w:rPr>
+          <w:rFonts w:ascii="Times New Roman" w:hAnsi="Times New Roman" w:cs="Times New Roman"/>
+          <w:sz w:val="32"/>
+          <w:szCs w:val="32"/>
+        </w:rPr>
+        <w:t xml:space="preserve"> có sẵn</w:t>
+      </w:r>
+      <w:r>
+        <w:rPr>
+          <w:rFonts w:ascii="Times New Roman" w:hAnsi="Times New Roman" w:cs="Times New Roman"/>
+          <w:sz w:val="32"/>
+          <w:szCs w:val="32"/>
+        </w:rPr>
+        <w:t>.</w:t>
+      </w:r>
+    </w:p>
+    <w:p>
+      <w:pPr>
+        <w:rPr>
+          <w:rFonts w:ascii="Times New Roman" w:hAnsi="Times New Roman" w:cs="Times New Roman"/>
+          <w:sz w:val="32"/>
+          <w:szCs w:val="32"/>
+        </w:rPr>
+      </w:pPr>
+      <w:r>
+        <w:rPr>
+          <w:rFonts w:ascii="Times New Roman" w:hAnsi="Times New Roman" w:cs="Times New Roman"/>
+          <w:sz w:val="32"/>
+          <w:szCs w:val="32"/>
+        </w:rPr>
+        <w:t>3. Người dùng nhập tên hoặc từ khoá món ăn vào ô tìm kiếm</w:t>
+      </w:r>
+      <w:r>
+        <w:rPr>
+          <w:rFonts w:ascii="Times New Roman" w:hAnsi="Times New Roman" w:cs="Times New Roman"/>
+          <w:sz w:val="32"/>
+          <w:szCs w:val="32"/>
+        </w:rPr>
+        <w:t>.</w:t>
+      </w:r>
+    </w:p>
+    <w:p>
+      <w:pPr>
+        <w:rPr>
+          <w:rFonts w:ascii="Times New Roman" w:hAnsi="Times New Roman" w:cs="Times New Roman"/>
+          <w:sz w:val="32"/>
+          <w:szCs w:val="32"/>
+        </w:rPr>
+      </w:pPr>
+      <w:r>
+        <w:rPr>
+          <w:rFonts w:ascii="Times New Roman" w:hAnsi="Times New Roman" w:cs="Times New Roman"/>
+          <w:sz w:val="32"/>
+          <w:szCs w:val="32"/>
+        </w:rPr>
+        <w:t>4.</w:t>
+      </w:r>
+      <w:r>
+        <w:rPr>
+          <w:rFonts w:ascii="Times New Roman" w:hAnsi="Times New Roman" w:cs="Times New Roman"/>
+          <w:sz w:val="32"/>
+          <w:szCs w:val="32"/>
+        </w:rPr>
+        <w:t xml:space="preserve"> Hệ thống kiểm tra theo yêu cầu người dùng nhập</w:t>
+      </w:r>
+      <w:r>
+        <w:rPr>
+          <w:rFonts w:ascii="Times New Roman" w:hAnsi="Times New Roman" w:cs="Times New Roman"/>
+          <w:sz w:val="32"/>
+          <w:szCs w:val="32"/>
+        </w:rPr>
+        <w:t>.</w:t>
+      </w:r>
       <w:bookmarkStart w:id="0" w:name="_GoBack"/>
       <w:bookmarkEnd w:id="0"/>
-    </w:p>
-    <w:p>
-      <w:pPr>
-        <w:rPr>
-          <w:rFonts w:ascii="Times New Roman" w:hAnsi="Times New Roman" w:cs="Times New Roman"/>
-          <w:sz w:val="32"/>
-          <w:szCs w:val="32"/>
-        </w:rPr>
-      </w:pPr>
-      <w:r>
-        <w:rPr>
-          <w:rFonts w:ascii="Times New Roman" w:hAnsi="Times New Roman" w:cs="Times New Roman"/>
-          <w:sz w:val="32"/>
-          <w:szCs w:val="32"/>
-        </w:rPr>
-        <w:t>1. Người dùng chọn loại món ăn cần tìm trên giao diện chính</w:t>
-      </w:r>
-    </w:p>
-    <w:p>
-      <w:pPr>
-        <w:rPr>
-          <w:rFonts w:ascii="Times New Roman" w:hAnsi="Times New Roman" w:cs="Times New Roman"/>
-          <w:sz w:val="32"/>
-          <w:szCs w:val="32"/>
-        </w:rPr>
-      </w:pPr>
-      <w:r>
-        <w:rPr>
-          <w:rFonts w:ascii="Times New Roman" w:hAnsi="Times New Roman" w:cs="Times New Roman"/>
-          <w:sz w:val="32"/>
-          <w:szCs w:val="32"/>
-        </w:rPr>
-        <w:t>2. Hệ thống hiển thị giao diện ô tìm kiếm và form danh sách món ăn dang có sẵn</w:t>
-      </w:r>
-    </w:p>
-    <w:p>
-      <w:pPr>
-        <w:rPr>
-          <w:rFonts w:ascii="Times New Roman" w:hAnsi="Times New Roman" w:cs="Times New Roman"/>
-          <w:sz w:val="32"/>
-          <w:szCs w:val="32"/>
-        </w:rPr>
-      </w:pPr>
-      <w:r>
-        <w:rPr>
-          <w:rFonts w:ascii="Times New Roman" w:hAnsi="Times New Roman" w:cs="Times New Roman"/>
-          <w:sz w:val="32"/>
-          <w:szCs w:val="32"/>
-        </w:rPr>
-        <w:t>3. Người dùng nhập tên hoặc từ khoá món ăn vào ô tìm kiếm</w:t>
-      </w:r>
-    </w:p>
-    <w:p>
-      <w:pPr>
-        <w:rPr>
-          <w:rFonts w:ascii="Times New Roman" w:hAnsi="Times New Roman" w:cs="Times New Roman"/>
-          <w:sz w:val="32"/>
-          <w:szCs w:val="32"/>
-        </w:rPr>
-      </w:pPr>
-      <w:r>
-        <w:rPr>
-          <w:rFonts w:ascii="Times New Roman" w:hAnsi="Times New Roman" w:cs="Times New Roman"/>
-          <w:sz w:val="32"/>
-          <w:szCs w:val="32"/>
-        </w:rPr>
-        <w:t>4.</w:t>
-      </w:r>
-      <w:r>
-        <w:rPr>
-          <w:rFonts w:ascii="Times New Roman" w:hAnsi="Times New Roman" w:cs="Times New Roman"/>
-          <w:sz w:val="32"/>
-          <w:szCs w:val="32"/>
-        </w:rPr>
-        <w:t xml:space="preserve"> Hệ thống kiểm tra theo yêu cầu người dùng nhập</w:t>
-      </w:r>
     </w:p>
     <w:p>
       <w:pPr>

</xml_diff>